<commit_message>
sửa login.html nhưng lỗi đăng nhập
</commit_message>
<xml_diff>
--- a/lưu ý.docx
+++ b/lưu ý.docx
@@ -10,6 +10,17 @@
     <w:p>
       <w:r>
         <w:t xml:space="preserve">   Và jdk 23</w:t>
+      </w:r>
+    </w:p>
+    <w:p/>
+    <w:p>
+      <w:r>
+        <w:t>INSERT INTO nguoidungs (username, password, role, avatar, email)</w:t>
+      </w:r>
+    </w:p>
+    <w:p>
+      <w:r>
+        <w:t>VALUES ('giaovu1', '123456', 'giaovu', 'avatar.png', 'giaovu1@example.com');</w:t>
       </w:r>
     </w:p>
     <w:sectPr>

</xml_diff>

<commit_message>
thêm xử lý hội đồng nhưng bị lỗi lập hội đồng
</commit_message>
<xml_diff>
--- a/lưu ý.docx
+++ b/lưu ý.docx
@@ -21,6 +21,17 @@
     <w:p>
       <w:r>
         <w:t>VALUES ('giaovu1', '123456', 'giaovu', 'avatar.png', 'giaovu1@example.com');</w:t>
+      </w:r>
+    </w:p>
+    <w:p/>
+    <w:p>
+      <w:r>
+        <w:t>SET SQL_SAFE_UPDATES = 0;</w:t>
+      </w:r>
+    </w:p>
+    <w:p>
+      <w:r>
+        <w:t>SET SQL_SAFE_UPDATES = 1;</w:t>
       </w:r>
     </w:p>
     <w:sectPr>

</xml_diff>

<commit_message>
fix lỗi lập hội đồng + hiện web trên react
</commit_message>
<xml_diff>
--- a/lưu ý.docx
+++ b/lưu ý.docx
@@ -32,6 +32,57 @@
     <w:p>
       <w:r>
         <w:t>SET SQL_SAFE_UPDATES = 1;</w:t>
+      </w:r>
+    </w:p>
+    <w:p/>
+    <w:p>
+      <w:r>
+        <w:t>Vào visual -&gt;terminal</w:t>
+      </w:r>
+    </w:p>
+    <w:p>
+      <w:r>
+        <w:t xml:space="preserve">Cài </w:t>
+      </w:r>
+      <w:r>
+        <w:t>npm install axios react-router-dom@6 react-bootstrap bootstrap</w:t>
+      </w:r>
+      <w:r>
+        <w:drawing>
+          <wp:inline distT="0" distB="0" distL="0" distR="0" wp14:anchorId="35087317" wp14:editId="70A8F6A1">
+            <wp:extent cx="5943600" cy="1536065"/>
+            <wp:effectExtent l="0" t="0" r="0" b="6985"/>
+            <wp:docPr id="1835580139" name="Picture 1"/>
+            <wp:cNvGraphicFramePr>
+              <a:graphicFrameLocks xmlns:a="http://schemas.openxmlformats.org/drawingml/2006/main" noChangeAspect="1"/>
+            </wp:cNvGraphicFramePr>
+            <a:graphic xmlns:a="http://schemas.openxmlformats.org/drawingml/2006/main">
+              <a:graphicData uri="http://schemas.openxmlformats.org/drawingml/2006/picture">
+                <pic:pic xmlns:pic="http://schemas.openxmlformats.org/drawingml/2006/picture">
+                  <pic:nvPicPr>
+                    <pic:cNvPr id="1835580139" name=""/>
+                    <pic:cNvPicPr/>
+                  </pic:nvPicPr>
+                  <pic:blipFill>
+                    <a:blip r:embed="rId4"/>
+                    <a:stretch>
+                      <a:fillRect/>
+                    </a:stretch>
+                  </pic:blipFill>
+                  <pic:spPr>
+                    <a:xfrm>
+                      <a:off x="0" y="0"/>
+                      <a:ext cx="5943600" cy="1536065"/>
+                    </a:xfrm>
+                    <a:prstGeom prst="rect">
+                      <a:avLst/>
+                    </a:prstGeom>
+                  </pic:spPr>
+                </pic:pic>
+              </a:graphicData>
+            </a:graphic>
+          </wp:inline>
+        </w:drawing>
       </w:r>
     </w:p>
     <w:sectPr>

</xml_diff>

<commit_message>
sửa get user trong react
</commit_message>
<xml_diff>
--- a/lưu ý.docx
+++ b/lưu ý.docx
@@ -48,6 +48,9 @@
         <w:t>npm install axios react-router-dom@6 react-bootstrap bootstrap</w:t>
       </w:r>
       <w:r>
+        <w:rPr>
+          <w:noProof/>
+        </w:rPr>
         <w:drawing>
           <wp:inline distT="0" distB="0" distL="0" distR="0" wp14:anchorId="35087317" wp14:editId="70A8F6A1">
             <wp:extent cx="5943600" cy="1536065"/>
@@ -83,6 +86,12 @@
             </a:graphic>
           </wp:inline>
         </w:drawing>
+      </w:r>
+    </w:p>
+    <w:p/>
+    <w:p>
+      <w:r>
+        <w:t>npm install</w:t>
       </w:r>
     </w:p>
     <w:sectPr>

</xml_diff>

<commit_message>
up sửa lỗi thêm ảnh
</commit_message>
<xml_diff>
--- a/lưu ý.docx
+++ b/lưu ý.docx
@@ -92,6 +92,183 @@
     <w:p>
       <w:r>
         <w:t>npm install</w:t>
+      </w:r>
+    </w:p>
+    <w:p/>
+    <w:p/>
+    <w:p>
+      <w:r>
+        <w:t>netstat -ano | findstr :3000</w:t>
+      </w:r>
+    </w:p>
+    <w:p>
+      <w:r>
+        <w:lastRenderedPageBreak/>
+        <w:drawing>
+          <wp:inline distT="0" distB="0" distL="0" distR="0" wp14:anchorId="537F73EE" wp14:editId="73123D63">
+            <wp:extent cx="5838825" cy="2679872"/>
+            <wp:effectExtent l="0" t="0" r="0" b="6350"/>
+            <wp:docPr id="1304760326" name="Picture 1"/>
+            <wp:cNvGraphicFramePr>
+              <a:graphicFrameLocks xmlns:a="http://schemas.openxmlformats.org/drawingml/2006/main" noChangeAspect="1"/>
+            </wp:cNvGraphicFramePr>
+            <a:graphic xmlns:a="http://schemas.openxmlformats.org/drawingml/2006/main">
+              <a:graphicData uri="http://schemas.openxmlformats.org/drawingml/2006/picture">
+                <pic:pic xmlns:pic="http://schemas.openxmlformats.org/drawingml/2006/picture">
+                  <pic:nvPicPr>
+                    <pic:cNvPr id="1304760326" name=""/>
+                    <pic:cNvPicPr/>
+                  </pic:nvPicPr>
+                  <pic:blipFill>
+                    <a:blip r:embed="rId5"/>
+                    <a:stretch>
+                      <a:fillRect/>
+                    </a:stretch>
+                  </pic:blipFill>
+                  <pic:spPr>
+                    <a:xfrm>
+                      <a:off x="0" y="0"/>
+                      <a:ext cx="5855003" cy="2687297"/>
+                    </a:xfrm>
+                    <a:prstGeom prst="rect">
+                      <a:avLst/>
+                    </a:prstGeom>
+                  </pic:spPr>
+                </pic:pic>
+              </a:graphicData>
+            </a:graphic>
+          </wp:inline>
+        </w:drawing>
+      </w:r>
+    </w:p>
+    <w:p/>
+    <w:p/>
+    <w:p/>
+    <w:p>
+      <w:r>
+        <w:rPr>
+          <w:noProof/>
+        </w:rPr>
+        <w:drawing>
+          <wp:inline distT="0" distB="0" distL="0" distR="0" wp14:anchorId="6FF7C9BD" wp14:editId="1B3D70A5">
+            <wp:extent cx="5943600" cy="3848735"/>
+            <wp:effectExtent l="0" t="0" r="0" b="0"/>
+            <wp:docPr id="800229869" name="Picture 1"/>
+            <wp:cNvGraphicFramePr>
+              <a:graphicFrameLocks xmlns:a="http://schemas.openxmlformats.org/drawingml/2006/main" noChangeAspect="1"/>
+            </wp:cNvGraphicFramePr>
+            <a:graphic xmlns:a="http://schemas.openxmlformats.org/drawingml/2006/main">
+              <a:graphicData uri="http://schemas.openxmlformats.org/drawingml/2006/picture">
+                <pic:pic xmlns:pic="http://schemas.openxmlformats.org/drawingml/2006/picture">
+                  <pic:nvPicPr>
+                    <pic:cNvPr id="800229869" name=""/>
+                    <pic:cNvPicPr/>
+                  </pic:nvPicPr>
+                  <pic:blipFill>
+                    <a:blip r:embed="rId6"/>
+                    <a:stretch>
+                      <a:fillRect/>
+                    </a:stretch>
+                  </pic:blipFill>
+                  <pic:spPr>
+                    <a:xfrm>
+                      <a:off x="0" y="0"/>
+                      <a:ext cx="5943600" cy="3848735"/>
+                    </a:xfrm>
+                    <a:prstGeom prst="rect">
+                      <a:avLst/>
+                    </a:prstGeom>
+                  </pic:spPr>
+                </pic:pic>
+              </a:graphicData>
+            </a:graphic>
+          </wp:inline>
+        </w:drawing>
+      </w:r>
+    </w:p>
+    <w:p>
+      <w:r>
+        <w:rPr>
+          <w:noProof/>
+        </w:rPr>
+        <w:lastRenderedPageBreak/>
+        <w:drawing>
+          <wp:inline distT="0" distB="0" distL="0" distR="0" wp14:anchorId="53B8A8C6" wp14:editId="3E93DB04">
+            <wp:extent cx="5943600" cy="2123440"/>
+            <wp:effectExtent l="0" t="0" r="0" b="0"/>
+            <wp:docPr id="1741339172" name="Picture 1"/>
+            <wp:cNvGraphicFramePr>
+              <a:graphicFrameLocks xmlns:a="http://schemas.openxmlformats.org/drawingml/2006/main" noChangeAspect="1"/>
+            </wp:cNvGraphicFramePr>
+            <a:graphic xmlns:a="http://schemas.openxmlformats.org/drawingml/2006/main">
+              <a:graphicData uri="http://schemas.openxmlformats.org/drawingml/2006/picture">
+                <pic:pic xmlns:pic="http://schemas.openxmlformats.org/drawingml/2006/picture">
+                  <pic:nvPicPr>
+                    <pic:cNvPr id="1741339172" name=""/>
+                    <pic:cNvPicPr/>
+                  </pic:nvPicPr>
+                  <pic:blipFill>
+                    <a:blip r:embed="rId7"/>
+                    <a:stretch>
+                      <a:fillRect/>
+                    </a:stretch>
+                  </pic:blipFill>
+                  <pic:spPr>
+                    <a:xfrm>
+                      <a:off x="0" y="0"/>
+                      <a:ext cx="5943600" cy="2123440"/>
+                    </a:xfrm>
+                    <a:prstGeom prst="rect">
+                      <a:avLst/>
+                    </a:prstGeom>
+                  </pic:spPr>
+                </pic:pic>
+              </a:graphicData>
+            </a:graphic>
+          </wp:inline>
+        </w:drawing>
+      </w:r>
+    </w:p>
+    <w:p>
+      <w:r>
+        <w:rPr>
+          <w:noProof/>
+        </w:rPr>
+        <w:drawing>
+          <wp:inline distT="0" distB="0" distL="0" distR="0" wp14:anchorId="324ABB4F" wp14:editId="18DDD207">
+            <wp:extent cx="5943600" cy="3336290"/>
+            <wp:effectExtent l="0" t="0" r="0" b="0"/>
+            <wp:docPr id="859850975" name="Picture 1"/>
+            <wp:cNvGraphicFramePr>
+              <a:graphicFrameLocks xmlns:a="http://schemas.openxmlformats.org/drawingml/2006/main" noChangeAspect="1"/>
+            </wp:cNvGraphicFramePr>
+            <a:graphic xmlns:a="http://schemas.openxmlformats.org/drawingml/2006/main">
+              <a:graphicData uri="http://schemas.openxmlformats.org/drawingml/2006/picture">
+                <pic:pic xmlns:pic="http://schemas.openxmlformats.org/drawingml/2006/picture">
+                  <pic:nvPicPr>
+                    <pic:cNvPr id="859850975" name=""/>
+                    <pic:cNvPicPr/>
+                  </pic:nvPicPr>
+                  <pic:blipFill>
+                    <a:blip r:embed="rId8"/>
+                    <a:stretch>
+                      <a:fillRect/>
+                    </a:stretch>
+                  </pic:blipFill>
+                  <pic:spPr>
+                    <a:xfrm>
+                      <a:off x="0" y="0"/>
+                      <a:ext cx="5943600" cy="3336290"/>
+                    </a:xfrm>
+                    <a:prstGeom prst="rect">
+                      <a:avLst/>
+                    </a:prstGeom>
+                  </pic:spPr>
+                </pic:pic>
+              </a:graphicData>
+            </a:graphic>
+          </wp:inline>
+        </w:drawing>
       </w:r>
     </w:p>
     <w:sectPr>

</xml_diff>